<commit_message>
修正 guard speed --> deffunction
</commit_message>
<xml_diff>
--- a/可以在前面生成 deffunction.docx
+++ b/可以在前面生成 deffunction.docx
@@ -2008,6 +2008,327 @@
         <w:t xml:space="preserve">    </w:t>
       </w:r>
     </w:p>
+    <w:p>
+      <w:r>
+        <w:rPr>
+          <w:rFonts w:hint="eastAsia"/>
+        </w:rPr>
+        <w:t xml:space="preserve">    Cells(start_row + 1, j + 1).Value = InputBox(prompt:="</w:t>
+      </w:r>
+      <w:r>
+        <w:rPr>
+          <w:rFonts w:hint="eastAsia"/>
+        </w:rPr>
+        <w:t>忬懺柤傪擖椡偟偰偔偩偝偄</w:t>
+      </w:r>
+      <w:r>
+        <w:rPr>
+          <w:rFonts w:hint="eastAsia"/>
+        </w:rPr>
+        <w:t>", Default:="</w:t>
+      </w:r>
+      <w:r>
+        <w:rPr>
+          <w:rFonts w:hint="eastAsia"/>
+        </w:rPr>
+        <w:t>忬懺柤</w:t>
+      </w:r>
+      <w:r>
+        <w:rPr>
+          <w:rFonts w:hint="eastAsia"/>
+        </w:rPr>
+        <w:t>")</w:t>
+      </w:r>
+    </w:p>
+    <w:p>
+      <w:r>
+        <w:t xml:space="preserve">    </w:t>
+      </w:r>
+    </w:p>
+    <w:p>
+      <w:r>
+        <w:t xml:space="preserve">    Union(Cells(start_row, j + 1), Cells(start_row + 1, j + 1)).Select</w:t>
+      </w:r>
+    </w:p>
+    <w:p>
+      <w:r>
+        <w:t xml:space="preserve">    </w:t>
+      </w:r>
+    </w:p>
+    <w:p>
+      <w:r>
+        <w:t xml:space="preserve">        With Selection</w:t>
+      </w:r>
+    </w:p>
+    <w:p>
+      <w:r>
+        <w:t xml:space="preserve">        .HorizontalAlignment = xlCenter</w:t>
+      </w:r>
+    </w:p>
+    <w:p>
+      <w:r>
+        <w:t xml:space="preserve">        .VerticalAlignment = xlCenter</w:t>
+      </w:r>
+    </w:p>
+    <w:p>
+      <w:r>
+        <w:t xml:space="preserve">        .WrapText = False</w:t>
+      </w:r>
+    </w:p>
+    <w:p>
+      <w:r>
+        <w:t xml:space="preserve">        .Orientation = 0</w:t>
+      </w:r>
+    </w:p>
+    <w:p>
+      <w:r>
+        <w:t xml:space="preserve">        .AddIndent = False</w:t>
+      </w:r>
+    </w:p>
+    <w:p>
+      <w:r>
+        <w:t xml:space="preserve">        .IndentLevel = 0</w:t>
+      </w:r>
+    </w:p>
+    <w:p>
+      <w:r>
+        <w:t xml:space="preserve">        .ShrinkToFit = False</w:t>
+      </w:r>
+    </w:p>
+    <w:p>
+      <w:r>
+        <w:t xml:space="preserve">        .ReadingOrder = xlContext</w:t>
+      </w:r>
+    </w:p>
+    <w:p>
+      <w:r>
+        <w:t xml:space="preserve">        .MergeCells = False</w:t>
+      </w:r>
+    </w:p>
+    <w:p>
+      <w:r>
+        <w:t xml:space="preserve">    End With</w:t>
+      </w:r>
+    </w:p>
+    <w:p>
+      <w:r>
+        <w:t xml:space="preserve">    Selection.Borders(xlDiagonalDown).LineStyle = xlNone</w:t>
+      </w:r>
+    </w:p>
+    <w:p>
+      <w:r>
+        <w:t xml:space="preserve">    Selection.Borders(xlDiagonalUp).LineStyle = xlNone</w:t>
+      </w:r>
+    </w:p>
+    <w:p>
+      <w:r>
+        <w:t xml:space="preserve">    With Selection.Borders(xlEdgeLeft)</w:t>
+      </w:r>
+    </w:p>
+    <w:p>
+      <w:r>
+        <w:t xml:space="preserve">        .LineStyle = xlContinuous</w:t>
+      </w:r>
+    </w:p>
+    <w:p>
+      <w:r>
+        <w:t xml:space="preserve">        .ColorIndex = xlAutomatic</w:t>
+      </w:r>
+    </w:p>
+    <w:p>
+      <w:r>
+        <w:t xml:space="preserve">        .TintAndShade = 0</w:t>
+      </w:r>
+    </w:p>
+    <w:p>
+      <w:r>
+        <w:t xml:space="preserve">        .Weight = xlMedium</w:t>
+      </w:r>
+    </w:p>
+    <w:p>
+      <w:r>
+        <w:t xml:space="preserve">    End With</w:t>
+      </w:r>
+    </w:p>
+    <w:p>
+      <w:r>
+        <w:t xml:space="preserve">    With Selection.Borders(xlEdgeTop)</w:t>
+      </w:r>
+    </w:p>
+    <w:p>
+      <w:r>
+        <w:t xml:space="preserve">        .LineStyle = xlContinuous</w:t>
+      </w:r>
+    </w:p>
+    <w:p>
+      <w:r>
+        <w:t xml:space="preserve">        .ColorIndex = xlAutomatic</w:t>
+      </w:r>
+    </w:p>
+    <w:p>
+      <w:r>
+        <w:t xml:space="preserve">        .TintAndShade = 0</w:t>
+      </w:r>
+    </w:p>
+    <w:p>
+      <w:r>
+        <w:t xml:space="preserve">        .Weight = xlMedium</w:t>
+      </w:r>
+    </w:p>
+    <w:p>
+      <w:r>
+        <w:t xml:space="preserve">    End With</w:t>
+      </w:r>
+    </w:p>
+    <w:p>
+      <w:r>
+        <w:t xml:space="preserve">    With Selection.Borders(xlEdgeBottom)</w:t>
+      </w:r>
+    </w:p>
+    <w:p>
+      <w:r>
+        <w:t xml:space="preserve">        .LineStyle = xlContinuous</w:t>
+      </w:r>
+    </w:p>
+    <w:p>
+      <w:r>
+        <w:t xml:space="preserve">        .ColorIndex = xlAutomatic</w:t>
+      </w:r>
+    </w:p>
+    <w:p>
+      <w:r>
+        <w:t xml:space="preserve">        .TintAndShade = 0</w:t>
+      </w:r>
+    </w:p>
+    <w:p>
+      <w:r>
+        <w:lastRenderedPageBreak/>
+        <w:t xml:space="preserve">        .Weight = xlMedium</w:t>
+      </w:r>
+    </w:p>
+    <w:p>
+      <w:r>
+        <w:t xml:space="preserve">    End With</w:t>
+      </w:r>
+    </w:p>
+    <w:p>
+      <w:r>
+        <w:t xml:space="preserve">    With Selection.Borders(xlEdgeRight)</w:t>
+      </w:r>
+    </w:p>
+    <w:p>
+      <w:r>
+        <w:t xml:space="preserve">        .LineStyle = xlContinuous</w:t>
+      </w:r>
+    </w:p>
+    <w:p>
+      <w:r>
+        <w:t xml:space="preserve">        .ColorIndex = xlAutomatic</w:t>
+      </w:r>
+    </w:p>
+    <w:p>
+      <w:r>
+        <w:t xml:space="preserve">        .TintAndShade = 0</w:t>
+      </w:r>
+    </w:p>
+    <w:p>
+      <w:r>
+        <w:t xml:space="preserve">        .Weight = xlMedium</w:t>
+      </w:r>
+    </w:p>
+    <w:p>
+      <w:r>
+        <w:t xml:space="preserve">    End With</w:t>
+      </w:r>
+    </w:p>
+    <w:p>
+      <w:r>
+        <w:t xml:space="preserve">    Selection.Borders(xlInsideVertical).LineStyle = xlNone</w:t>
+      </w:r>
+    </w:p>
+    <w:p>
+      <w:r>
+        <w:t xml:space="preserve">    With Selection.Borders(xlInsideHorizontal)</w:t>
+      </w:r>
+    </w:p>
+    <w:p>
+      <w:r>
+        <w:t xml:space="preserve">        .LineStyle = xlContinuous</w:t>
+      </w:r>
+    </w:p>
+    <w:p>
+      <w:r>
+        <w:t xml:space="preserve">        .ColorIndex = xlAutomatic</w:t>
+      </w:r>
+    </w:p>
+    <w:p>
+      <w:r>
+        <w:t xml:space="preserve">        .TintAndShade = 0</w:t>
+      </w:r>
+    </w:p>
+    <w:p>
+      <w:r>
+        <w:t xml:space="preserve">        .Weight = xlThin</w:t>
+      </w:r>
+    </w:p>
+    <w:p>
+      <w:r>
+        <w:t xml:space="preserve">    End With</w:t>
+      </w:r>
+    </w:p>
+    <w:p>
+      <w:r>
+        <w:t xml:space="preserve">    With Selection.Interior</w:t>
+      </w:r>
+    </w:p>
+    <w:p>
+      <w:r>
+        <w:t xml:space="preserve">        .Pattern = xlSolid</w:t>
+      </w:r>
+    </w:p>
+    <w:p>
+      <w:r>
+        <w:t xml:space="preserve">        .PatternColorIndex = xlAutomatic</w:t>
+      </w:r>
+    </w:p>
+    <w:p>
+      <w:r>
+        <w:t xml:space="preserve">        .ThemeColor = xlThemeColorAccent6</w:t>
+      </w:r>
+    </w:p>
+    <w:p>
+      <w:r>
+        <w:t xml:space="preserve">        .TintAndShade = 0.599963377788629</w:t>
+      </w:r>
+    </w:p>
+    <w:p>
+      <w:r>
+        <w:t xml:space="preserve">        .PatternTintAndShade = 0</w:t>
+      </w:r>
+    </w:p>
+    <w:p>
+      <w:r>
+        <w:t xml:space="preserve">    End With</w:t>
+      </w:r>
+    </w:p>
+    <w:p/>
+    <w:p>
+      <w:r>
+        <w:t xml:space="preserve">    </w:t>
+      </w:r>
+    </w:p>
+    <w:p>
+      <w:r>
+        <w:t xml:space="preserve">    Application.ScreenUpdating = 1</w:t>
+      </w:r>
+    </w:p>
+    <w:p>
+      <w:r>
+        <w:t>End Sub</w:t>
+      </w:r>
+    </w:p>
+    <w:p/>
+    <w:p/>
     <w:p>
       <w:pPr>
         <w:rPr>
@@ -2015,6 +2336,2213 @@
         </w:rPr>
       </w:pPr>
       <w:r>
+        <w:t>‘’’’’’’’’’’’’’’’’’’’’’’’’’’’’’’’’’’’’’’’’’’’’’’’’’’’’’’’’’’’’’’’’’’’’’’’’’’’’’’’’’’’’’’’’’’’’’’’’’’’’’’’’’’’’’’’’’’’’’’’’’’’’’’’’’’’’’’’’’’’’’’’’’’’’’’’’’’’’’</w:t>
+      </w:r>
+    </w:p>
+    <w:p>
+      <w:pPr>
+        <w:rPr>
+          <w:rFonts w:hint="eastAsia"/>
+        </w:rPr>
+      </w:pPr>
+      <w:r>
+        <w:t>‘’’’’’’’’’’’’’’’’’’’’’’’’’’’’’’’’’’’’</w:t>
+      </w:r>
+      <w:r>
+        <w:rPr>
+          <w:rFonts w:hint="eastAsia"/>
+        </w:rPr>
+        <w:t>2017/1/19</w:t>
+      </w:r>
+      <w:r>
+        <w:t>’’’’’’’’’’’’’’’’’’’’’’’’’’’’’’’’’’’’’’’’’’’’’’’’’’’’’’’’’’’’’’’’’’’’’’’’’’’’’’’’’’’’’’’’’’’’’’’’’’’’’’’’</w:t>
+      </w:r>
+    </w:p>
+    <w:p>
+      <w:pPr>
+        <w:rPr>
+          <w:rFonts w:hint="eastAsia"/>
+        </w:rPr>
+      </w:pPr>
+      <w:r>
+        <w:t>‘</w:t>
+      </w:r>
+      <w:r>
+        <w:rPr>
+          <w:rFonts w:hint="eastAsia"/>
+        </w:rPr>
+        <w:t>'</w:t>
+      </w:r>
+      <w:r>
+        <w:t>‘’’’’’’’’’’’’’’’’’’’’’’’’’’’’’’’’’’’’’’’’’’’’’’’’’’’’’’’’’’’’’’’’’’’’’’’’’’’’’’’’’’’’’’’’’’’’’’’’’’’’’’’’’’’’’’’’’’’’’’’’’’’’’’’’’’’’’’’’’’’’’’’’’’’’’’’’’’’</w:t>
+      </w:r>
+    </w:p>
+    <w:p/>
+    <w:p/>
+    <w:p>
+      <w:r>
+        <w:t>Function Create_Rules(line_index)</w:t>
+      </w:r>
+    </w:p>
+    <w:p/>
+    <w:p>
+      <w:r>
+        <w:t>Application.ScreenUpdating = False</w:t>
+      </w:r>
+    </w:p>
+    <w:p/>
+    <w:p>
+      <w:r>
+        <w:t>Sheets("STM").Select</w:t>
+      </w:r>
+    </w:p>
+    <w:p>
+      <w:r>
+        <w:t>i_row = Range("A65535").End(xlUp).Row + 3</w:t>
+      </w:r>
+    </w:p>
+    <w:p>
+      <w:r>
+        <w:t>j_col = Range("IV4").End(xlToLeft).Column</w:t>
+      </w:r>
+    </w:p>
+    <w:p/>
+    <w:p>
+      <w:r>
+        <w:t>Line = line_index</w:t>
+      </w:r>
+    </w:p>
+    <w:p/>
+    <w:p>
+      <w:r>
+        <w:t>profile_name = Cells(1, 4).Value</w:t>
+      </w:r>
+    </w:p>
+    <w:p/>
+    <w:p/>
+    <w:p>
+      <w:r>
+        <w:t>For j = 3 To j_col</w:t>
+      </w:r>
+    </w:p>
+    <w:p/>
+    <w:p>
+      <w:r>
+        <w:t xml:space="preserve">    For i = 6 To i_row Step 4</w:t>
+      </w:r>
+    </w:p>
+    <w:p>
+      <w:r>
+        <w:t xml:space="preserve">        If Cells(i, j) &lt;&gt; "" Then</w:t>
+      </w:r>
+    </w:p>
+    <w:p>
+      <w:r>
+        <w:t xml:space="preserve">            </w:t>
+      </w:r>
+    </w:p>
+    <w:p>
+      <w:r>
+        <w:t xml:space="preserve">            Sheets("source").Cells(Line, 1).Value = "(defrule " &amp; profile_name &amp; "_" &amp; Cells(i, j).Value</w:t>
+      </w:r>
+    </w:p>
+    <w:p>
+      <w:r>
+        <w:t xml:space="preserve">            Line = Line + 1</w:t>
+      </w:r>
+    </w:p>
+    <w:p>
+      <w:r>
+        <w:t xml:space="preserve">            </w:t>
+      </w:r>
+    </w:p>
+    <w:p>
+      <w:r>
+        <w:t xml:space="preserve">            'LHS</w:t>
+      </w:r>
+    </w:p>
+    <w:p>
+      <w:r>
+        <w:t xml:space="preserve">            Sheets("source").Cells(Line, 1).Value = Application.VLookup(Cells(i, 1).Value, Worksheets("Event").Range("A:C"), 3, 0)</w:t>
+      </w:r>
+    </w:p>
+    <w:p>
+      <w:r>
+        <w:t xml:space="preserve">            Line = Line + 1</w:t>
+      </w:r>
+    </w:p>
+    <w:p>
+      <w:r>
+        <w:t xml:space="preserve">            </w:t>
+      </w:r>
+    </w:p>
+    <w:p>
+      <w:r>
+        <w:t xml:space="preserve">            Sheets("source").Cells(Line, 1).Value = " ?state &lt;- (" &amp; profile_name &amp; "State (state " &amp; Cells(4, j).Value &amp; "))"</w:t>
+      </w:r>
+    </w:p>
+    <w:p>
+      <w:r>
+        <w:t xml:space="preserve">            Line = Line + 1</w:t>
+      </w:r>
+    </w:p>
+    <w:p>
+      <w:r>
+        <w:t xml:space="preserve">            </w:t>
+      </w:r>
+    </w:p>
+    <w:p>
+      <w:r>
+        <w:t xml:space="preserve">            Sheets("source").Cells(Line, 1).Value = " =&gt; "</w:t>
+      </w:r>
+    </w:p>
+    <w:p>
+      <w:r>
+        <w:t xml:space="preserve">            Line = Line + 1</w:t>
+      </w:r>
+    </w:p>
+    <w:p>
+      <w:r>
+        <w:t xml:space="preserve">            </w:t>
+      </w:r>
+    </w:p>
+    <w:p>
+      <w:r>
+        <w:t xml:space="preserve">            'Guard</w:t>
+      </w:r>
+    </w:p>
+    <w:p>
+      <w:r>
+        <w:t xml:space="preserve">            If Cells(i + 1, j) &lt;&gt; "" Then</w:t>
+      </w:r>
+    </w:p>
+    <w:p>
+      <w:r>
+        <w:t xml:space="preserve">                gurad_exps = "(if (" &amp; Cells(i + 1, j).Value &amp; ") then"</w:t>
+      </w:r>
+    </w:p>
+    <w:p>
+      <w:r>
+        <w:t xml:space="preserve">            Else</w:t>
+      </w:r>
+    </w:p>
+    <w:p>
+      <w:r>
+        <w:t xml:space="preserve">                gurad_exps = "(if TRUE then"</w:t>
+      </w:r>
+    </w:p>
+    <w:p>
+      <w:r>
+        <w:t xml:space="preserve">            End If</w:t>
+      </w:r>
+    </w:p>
+    <w:p>
+      <w:r>
+        <w:t xml:space="preserve">            Sheets("source").Cells(Line, 1).Value = gurad_exps</w:t>
+      </w:r>
+    </w:p>
+    <w:p>
+      <w:r>
+        <w:t xml:space="preserve">            Line = Line + 1</w:t>
+      </w:r>
+    </w:p>
+    <w:p>
+      <w:r>
+        <w:t xml:space="preserve">            </w:t>
+      </w:r>
+    </w:p>
+    <w:p>
+      <w:r>
+        <w:t xml:space="preserve">            'Action</w:t>
+      </w:r>
+    </w:p>
+    <w:p>
+      <w:r>
+        <w:t xml:space="preserve">            If Cells(i + 2, j) &lt;&gt; "" Then</w:t>
+      </w:r>
+    </w:p>
+    <w:p>
+      <w:r>
+        <w:t xml:space="preserve">                 Sheets("source").Cells(Line, 1).Value = "(" &amp; Cells(i + 2, j).Value &amp; ")"</w:t>
+      </w:r>
+    </w:p>
+    <w:p>
+      <w:r>
+        <w:t xml:space="preserve">                 Line = Line + 1</w:t>
+      </w:r>
+    </w:p>
+    <w:p>
+      <w:r>
+        <w:t xml:space="preserve">            End If</w:t>
+      </w:r>
+    </w:p>
+    <w:p/>
+    <w:p>
+      <w:r>
+        <w:t xml:space="preserve">            'State Trans</w:t>
+      </w:r>
+    </w:p>
+    <w:p>
+      <w:r>
+        <w:t xml:space="preserve">            If Cells(i + 3, j) &lt;&gt; "" Then</w:t>
+      </w:r>
+    </w:p>
+    <w:p>
+      <w:r>
+        <w:t xml:space="preserve">                 Sheets("source").Cells(Line, 1).Value = " (modify ?state (state " &amp; Cells(i + 3, j).Value &amp; "))"</w:t>
+      </w:r>
+    </w:p>
+    <w:p>
+      <w:r>
+        <w:t xml:space="preserve">                 Line = Line + 1</w:t>
+      </w:r>
+    </w:p>
+    <w:p>
+      <w:r>
+        <w:t xml:space="preserve">            End If</w:t>
+      </w:r>
+    </w:p>
+    <w:p>
+      <w:r>
+        <w:lastRenderedPageBreak/>
+        <w:t xml:space="preserve">            </w:t>
+      </w:r>
+    </w:p>
+    <w:p>
+      <w:r>
+        <w:t xml:space="preserve">            Sheets("source").Cells(Line, 1).Value = ")"</w:t>
+      </w:r>
+    </w:p>
+    <w:p>
+      <w:r>
+        <w:t xml:space="preserve">            Line = Line + 1</w:t>
+      </w:r>
+    </w:p>
+    <w:p>
+      <w:r>
+        <w:t xml:space="preserve">            Sheets("source").Cells(Line, 1).Value = ")"</w:t>
+      </w:r>
+    </w:p>
+    <w:p>
+      <w:r>
+        <w:t xml:space="preserve">            Line = Line + 2</w:t>
+      </w:r>
+    </w:p>
+    <w:p>
+      <w:r>
+        <w:t xml:space="preserve">        End If</w:t>
+      </w:r>
+    </w:p>
+    <w:p>
+      <w:r>
+        <w:t xml:space="preserve">    </w:t>
+      </w:r>
+    </w:p>
+    <w:p>
+      <w:r>
+        <w:t xml:space="preserve">    Next</w:t>
+      </w:r>
+    </w:p>
+    <w:p>
+      <w:r>
+        <w:t>Next</w:t>
+      </w:r>
+    </w:p>
+    <w:p/>
+    <w:p/>
+    <w:p>
+      <w:r>
+        <w:t>Create_Rules = Line</w:t>
+      </w:r>
+    </w:p>
+    <w:p/>
+    <w:p>
+      <w:r>
+        <w:t>End Function</w:t>
+      </w:r>
+    </w:p>
+    <w:p/>
+    <w:p>
+      <w:r>
+        <w:t>Function Create_Deffunction(line_index)</w:t>
+      </w:r>
+    </w:p>
+    <w:p/>
+    <w:p>
+      <w:r>
+        <w:t>Application.ScreenUpdating = False</w:t>
+      </w:r>
+    </w:p>
+    <w:p/>
+    <w:p>
+      <w:r>
+        <w:t>Sheets("action").Select</w:t>
+      </w:r>
+    </w:p>
+    <w:p>
+      <w:r>
+        <w:t>i_row = Range("A65535").End(xlUp).Row</w:t>
+      </w:r>
+    </w:p>
+    <w:p>
+      <w:r>
+        <w:t>j_col = Range("IV4").End(xlToLeft).Column</w:t>
+      </w:r>
+    </w:p>
+    <w:p/>
+    <w:p>
+      <w:r>
+        <w:t>Line = line_index</w:t>
+      </w:r>
+    </w:p>
+    <w:p/>
+    <w:p>
+      <w:r>
+        <w:t>profile_name = Cells(1, 4).Value</w:t>
+      </w:r>
+    </w:p>
+    <w:p/>
+    <w:p/>
+    <w:p>
+      <w:r>
+        <w:t>For j = 1 To j_col</w:t>
+      </w:r>
+    </w:p>
+    <w:p/>
+    <w:p>
+      <w:r>
+        <w:t xml:space="preserve">    For i = 2 To i_row</w:t>
+      </w:r>
+    </w:p>
+    <w:p>
+      <w:r>
+        <w:t xml:space="preserve">        If Cells(i, j) &lt;&gt; "" Then</w:t>
+      </w:r>
+    </w:p>
+    <w:p>
+      <w:r>
+        <w:t xml:space="preserve">            </w:t>
+      </w:r>
+    </w:p>
+    <w:p>
+      <w:r>
+        <w:t xml:space="preserve">            'Deffunction</w:t>
+      </w:r>
+    </w:p>
+    <w:p>
+      <w:r>
+        <w:t xml:space="preserve">            If Cells(i, j) &lt;&gt; "" Then</w:t>
+      </w:r>
+    </w:p>
+    <w:p>
+      <w:r>
+        <w:t xml:space="preserve">                 Sheets("source").Cells(Line, 1).Value = "(deffunction " &amp; Cells(i, j + 1).Value &amp; Cells(i, j).Value &amp; " (" &amp; Cells(i, j + 2).Value &amp; ")"</w:t>
+      </w:r>
+    </w:p>
+    <w:p>
+      <w:r>
+        <w:t xml:space="preserve">                 Line = Line + 1</w:t>
+      </w:r>
+    </w:p>
+    <w:p>
+      <w:r>
+        <w:t xml:space="preserve">                 Sheets("source").Cells(Line, 1).Value = Cells(i, j + 3).Value</w:t>
+      </w:r>
+    </w:p>
+    <w:p>
+      <w:r>
+        <w:t xml:space="preserve">                 'Sheets("source").Cells(Line, 1).Value = Application.VLookup(Cells(i + 2, j).Value, Worksheets("action").Range("A:C"), 3, 0)</w:t>
+      </w:r>
+    </w:p>
+    <w:p>
+      <w:r>
+        <w:t xml:space="preserve">                 Line = Line + 1</w:t>
+      </w:r>
+    </w:p>
+    <w:p>
+      <w:r>
+        <w:t xml:space="preserve">                 </w:t>
+      </w:r>
+    </w:p>
+    <w:p>
+      <w:r>
+        <w:t xml:space="preserve">                 Sheets("source").Cells(Line, 1).Value = ")"</w:t>
+      </w:r>
+    </w:p>
+    <w:p>
+      <w:r>
+        <w:lastRenderedPageBreak/>
+        <w:t xml:space="preserve">                 Line = Line + 2</w:t>
+      </w:r>
+    </w:p>
+    <w:p>
+      <w:r>
+        <w:t xml:space="preserve">                 </w:t>
+      </w:r>
+    </w:p>
+    <w:p>
+      <w:r>
+        <w:t xml:space="preserve">            End If</w:t>
+      </w:r>
+    </w:p>
+    <w:p>
+      <w:r>
+        <w:t xml:space="preserve">         End If</w:t>
+      </w:r>
+    </w:p>
+    <w:p>
+      <w:r>
+        <w:t xml:space="preserve">      </w:t>
+      </w:r>
+    </w:p>
+    <w:p>
+      <w:r>
+        <w:t xml:space="preserve">    Next</w:t>
+      </w:r>
+    </w:p>
+    <w:p>
+      <w:r>
+        <w:t>Next</w:t>
+      </w:r>
+    </w:p>
+    <w:p/>
+    <w:p>
+      <w:r>
+        <w:t>Create_Deffunction = Line</w:t>
+      </w:r>
+    </w:p>
+    <w:p>
+      <w:r>
+        <w:t>End Function</w:t>
+      </w:r>
+    </w:p>
+    <w:p>
+      <w:r>
+        <w:t>Function Create_guard(line_index)</w:t>
+      </w:r>
+    </w:p>
+    <w:p/>
+    <w:p>
+      <w:r>
+        <w:t>Application.ScreenUpdating = False</w:t>
+      </w:r>
+    </w:p>
+    <w:p/>
+    <w:p>
+      <w:r>
+        <w:t>Sheets("guard").Select</w:t>
+      </w:r>
+    </w:p>
+    <w:p>
+      <w:r>
+        <w:t>i_row = Range("A65535").End(xlUp).Row</w:t>
+      </w:r>
+    </w:p>
+    <w:p>
+      <w:r>
+        <w:t>j_col = Range("IV4").End(xlToLeft).Column</w:t>
+      </w:r>
+    </w:p>
+    <w:p/>
+    <w:p>
+      <w:r>
+        <w:t>Line = line_index</w:t>
+      </w:r>
+    </w:p>
+    <w:p/>
+    <w:p>
+      <w:r>
+        <w:t>profile_name = Cells(1, 4).Value</w:t>
+      </w:r>
+    </w:p>
+    <w:p/>
+    <w:p/>
+    <w:p>
+      <w:r>
+        <w:t>For j = 1 To j_col</w:t>
+      </w:r>
+    </w:p>
+    <w:p/>
+    <w:p>
+      <w:r>
+        <w:t xml:space="preserve">    For i = 2 To i_row</w:t>
+      </w:r>
+    </w:p>
+    <w:p>
+      <w:r>
+        <w:t xml:space="preserve">        If Cells(i, j) &lt;&gt; "" Then</w:t>
+      </w:r>
+    </w:p>
+    <w:p>
+      <w:r>
+        <w:t xml:space="preserve">            </w:t>
+      </w:r>
+    </w:p>
+    <w:p>
+      <w:r>
+        <w:t xml:space="preserve">            'Deffunction</w:t>
+      </w:r>
+    </w:p>
+    <w:p>
+      <w:r>
+        <w:t xml:space="preserve">            If Cells(i, j) &lt;&gt; "" Then</w:t>
+      </w:r>
+    </w:p>
+    <w:p>
+      <w:r>
+        <w:t xml:space="preserve">                 Sheets("source").Cells(Line, 1).Value = "(deffunction " &amp; Cells(i, j + 2).Value &amp; Cells(i, j + 1).Value &amp; " (" &amp; Cells(i, j + 3).Value &amp; ")"</w:t>
+      </w:r>
+    </w:p>
+    <w:p>
+      <w:r>
+        <w:t xml:space="preserve">                 Line = Line + 1</w:t>
+      </w:r>
+    </w:p>
+    <w:p>
+      <w:r>
+        <w:t xml:space="preserve">                 Sheets("source").Cells(Line, 1).Value = Cells(i, j + 4).Value</w:t>
+      </w:r>
+    </w:p>
+    <w:p>
+      <w:r>
+        <w:t xml:space="preserve">                 'Sheets("source").Cells(Line, 1).Value = Application.VLookup(Cells(i + 2, j).Value, Worksheets("action").Range("A:C"), 3, 0)</w:t>
+      </w:r>
+    </w:p>
+    <w:p>
+      <w:r>
+        <w:t xml:space="preserve">                 Line = Line + 1</w:t>
+      </w:r>
+    </w:p>
+    <w:p>
+      <w:r>
+        <w:t xml:space="preserve">                 </w:t>
+      </w:r>
+    </w:p>
+    <w:p>
+      <w:r>
+        <w:t xml:space="preserve">                 Sheets("source").Cells(Line, 1).Value = ")"</w:t>
+      </w:r>
+    </w:p>
+    <w:p>
+      <w:r>
+        <w:t xml:space="preserve">                 Line = Line + 2</w:t>
+      </w:r>
+    </w:p>
+    <w:p>
+      <w:r>
+        <w:t xml:space="preserve">                 </w:t>
+      </w:r>
+    </w:p>
+    <w:p>
+      <w:r>
+        <w:t xml:space="preserve">            End If</w:t>
+      </w:r>
+    </w:p>
+    <w:p>
+      <w:r>
+        <w:t xml:space="preserve">         End If</w:t>
+      </w:r>
+    </w:p>
+    <w:p>
+      <w:r>
+        <w:t xml:space="preserve">      </w:t>
+      </w:r>
+    </w:p>
+    <w:p>
+      <w:r>
+        <w:lastRenderedPageBreak/>
+        <w:t xml:space="preserve">    Next</w:t>
+      </w:r>
+    </w:p>
+    <w:p>
+      <w:r>
+        <w:t>Next</w:t>
+      </w:r>
+    </w:p>
+    <w:p/>
+    <w:p>
+      <w:r>
+        <w:t>Create_guard = Line</w:t>
+      </w:r>
+    </w:p>
+    <w:p>
+      <w:r>
+        <w:t>End Function</w:t>
+      </w:r>
+    </w:p>
+    <w:p/>
+    <w:p/>
+    <w:p/>
+    <w:p>
+      <w:r>
+        <w:t>Sub Create_CLIPS()</w:t>
+      </w:r>
+    </w:p>
+    <w:p>
+      <w:r>
+        <w:t xml:space="preserve">   </w:t>
+      </w:r>
+    </w:p>
+    <w:p>
+      <w:r>
+        <w:t xml:space="preserve">    profile_name = Sheets("STM").Cells(1, 4).Value</w:t>
+      </w:r>
+    </w:p>
+    <w:p>
+      <w:r>
+        <w:t xml:space="preserve">    l = 1</w:t>
+      </w:r>
+    </w:p>
+    <w:p/>
+    <w:p>
+      <w:r>
+        <w:t xml:space="preserve">    Sheets("source").Cells(l, 1).Value = " (deftemplate " &amp; "MAIN::" &amp; profile_name &amp; "State "</w:t>
+      </w:r>
+    </w:p>
+    <w:p>
+      <w:r>
+        <w:t xml:space="preserve">    l = l + 1</w:t>
+      </w:r>
+    </w:p>
+    <w:p>
+      <w:r>
+        <w:t xml:space="preserve">    Sheets("source").Cells(l, 1).Value = "(slot state (type SYMBOL) (default S0)))"</w:t>
+      </w:r>
+    </w:p>
+    <w:p>
+      <w:r>
+        <w:t xml:space="preserve">    l = l + 2</w:t>
+      </w:r>
+    </w:p>
+    <w:p>
+      <w:r>
+        <w:t xml:space="preserve"> </w:t>
+      </w:r>
+    </w:p>
+    <w:p>
+      <w:r>
+        <w:t xml:space="preserve">    </w:t>
+      </w:r>
+    </w:p>
+    <w:p>
+      <w:r>
+        <w:t xml:space="preserve">    l = Create_Deffunction(l)</w:t>
+      </w:r>
+    </w:p>
+    <w:p>
+      <w:r>
+        <w:t xml:space="preserve">    l = Create_guard(l)</w:t>
+      </w:r>
+    </w:p>
+    <w:p>
+      <w:r>
+        <w:t xml:space="preserve">    l = Create_Rules(l)</w:t>
+      </w:r>
+    </w:p>
+    <w:p/>
+    <w:p>
+      <w:r>
+        <w:t xml:space="preserve">    Sheets("source").Select</w:t>
+      </w:r>
+    </w:p>
+    <w:p>
+      <w:r>
+        <w:t xml:space="preserve">    </w:t>
+      </w:r>
+    </w:p>
+    <w:p>
+      <w:r>
+        <w:t>End Sub</w:t>
+      </w:r>
+    </w:p>
+    <w:p/>
+    <w:p>
+      <w:r>
+        <w:t>Sub Add_GuardDetail()</w:t>
+      </w:r>
+    </w:p>
+    <w:p>
+      <w:r>
+        <w:t>Application.ScreenUpdating = False</w:t>
+      </w:r>
+    </w:p>
+    <w:p/>
+    <w:p>
+      <w:r>
+        <w:t>Sheets("STM").Select</w:t>
+      </w:r>
+    </w:p>
+    <w:p>
+      <w:r>
+        <w:t>i_row = Range("A65535").End(xlUp).Row + 3</w:t>
+      </w:r>
+    </w:p>
+    <w:p>
+      <w:r>
+        <w:t>j_col = Range("IV4").End(xlToLeft).Column</w:t>
+      </w:r>
+    </w:p>
+    <w:p>
+      <w:r>
+        <w:t>k = 2</w:t>
+      </w:r>
+    </w:p>
+    <w:p/>
+    <w:p>
+      <w:r>
+        <w:t>For j = 3 To j_col</w:t>
+      </w:r>
+    </w:p>
+    <w:p>
+      <w:r>
+        <w:t xml:space="preserve">    </w:t>
+      </w:r>
+    </w:p>
+    <w:p>
+      <w:r>
+        <w:t xml:space="preserve">    For i = 7 To i_row Step 4</w:t>
+      </w:r>
+    </w:p>
+    <w:p>
+      <w:r>
+        <w:t xml:space="preserve">        If Cells(i, j) &lt;&gt; "" Then</w:t>
+      </w:r>
+    </w:p>
+    <w:p>
+      <w:r>
+        <w:t xml:space="preserve">            Sheets("guard").Cells(k, 1).Value = Cells(i, j).Value</w:t>
+      </w:r>
+    </w:p>
+    <w:p>
+      <w:r>
+        <w:t xml:space="preserve">            Cells(i, j).Select</w:t>
+      </w:r>
+    </w:p>
+    <w:p>
+      <w:r>
+        <w:t xml:space="preserve">            ActiveSheet.Hyperlinks.Add Anchor:=Selection, Address:="", SubAddress:="guard!" &amp; Sheets("guard").Cells(k, 1).Address, TextToDisplay:=Cells(i, j).Value</w:t>
+      </w:r>
+    </w:p>
+    <w:p>
+      <w:r>
+        <w:t xml:space="preserve">            k = k + 1</w:t>
+      </w:r>
+    </w:p>
+    <w:p>
+      <w:r>
+        <w:lastRenderedPageBreak/>
+        <w:t xml:space="preserve">        End If</w:t>
+      </w:r>
+    </w:p>
+    <w:p>
+      <w:r>
+        <w:t xml:space="preserve">    Next</w:t>
+      </w:r>
+    </w:p>
+    <w:p>
+      <w:r>
+        <w:t xml:space="preserve">    </w:t>
+      </w:r>
+    </w:p>
+    <w:p>
+      <w:r>
+        <w:t>Next</w:t>
+      </w:r>
+    </w:p>
+    <w:p/>
+    <w:p>
+      <w:r>
+        <w:t>Application.ScreenUpdating = True</w:t>
+      </w:r>
+    </w:p>
+    <w:p/>
+    <w:p>
+      <w:r>
+        <w:t>End Sub</w:t>
+      </w:r>
+    </w:p>
+    <w:p/>
+    <w:p>
+      <w:r>
+        <w:t>Sub Add_ActionDetail()</w:t>
+      </w:r>
+    </w:p>
+    <w:p>
+      <w:r>
+        <w:t>Application.ScreenUpdating = False</w:t>
+      </w:r>
+    </w:p>
+    <w:p/>
+    <w:p>
+      <w:r>
+        <w:t>Sheets("STM").Select</w:t>
+      </w:r>
+    </w:p>
+    <w:p>
+      <w:r>
+        <w:t>i_row = Range("A65535").End(xlUp).Row + 3</w:t>
+      </w:r>
+    </w:p>
+    <w:p>
+      <w:r>
+        <w:t>j_col = Range("IV4").End(xlToLeft).Column</w:t>
+      </w:r>
+    </w:p>
+    <w:p>
+      <w:r>
+        <w:t>k = 2</w:t>
+      </w:r>
+    </w:p>
+    <w:p/>
+    <w:p>
+      <w:r>
+        <w:t>For j = 3 To j_col</w:t>
+      </w:r>
+    </w:p>
+    <w:p>
+      <w:r>
+        <w:t xml:space="preserve">    </w:t>
+      </w:r>
+    </w:p>
+    <w:p>
+      <w:r>
+        <w:t xml:space="preserve">    For i = 8 To i_row Step 4</w:t>
+      </w:r>
+    </w:p>
+    <w:p>
+      <w:r>
+        <w:t xml:space="preserve">        If Cells(i, j) &lt;&gt; "" Then</w:t>
+      </w:r>
+    </w:p>
+    <w:p>
+      <w:r>
+        <w:t xml:space="preserve">            Sheets("action").Cells(k, 1).Value = Cells(i, j).Value</w:t>
+      </w:r>
+    </w:p>
+    <w:p>
+      <w:r>
+        <w:t xml:space="preserve">            Cells(i, j).Select</w:t>
+      </w:r>
+    </w:p>
+    <w:p>
+      <w:r>
+        <w:t xml:space="preserve">            ActiveSheet.Hyperlinks.Add Anchor:=Selection, Address:="", SubAddress:="action!" &amp; Sheets("action").Cells(k, 1).Address, TextToDisplay:=Cells(i, j).Value</w:t>
+      </w:r>
+    </w:p>
+    <w:p/>
+    <w:p>
+      <w:r>
+        <w:t xml:space="preserve">            k = k + 1</w:t>
+      </w:r>
+    </w:p>
+    <w:p>
+      <w:r>
+        <w:t xml:space="preserve">        End If</w:t>
+      </w:r>
+    </w:p>
+    <w:p>
+      <w:r>
+        <w:t xml:space="preserve">    Next</w:t>
+      </w:r>
+    </w:p>
+    <w:p>
+      <w:r>
+        <w:t xml:space="preserve">    </w:t>
+      </w:r>
+    </w:p>
+    <w:p>
+      <w:r>
+        <w:t>Next</w:t>
+      </w:r>
+    </w:p>
+    <w:p/>
+    <w:p>
+      <w:r>
+        <w:t>Application.ScreenUpdating = True</w:t>
+      </w:r>
+    </w:p>
+    <w:p/>
+    <w:p>
+      <w:r>
+        <w:t>End Sub</w:t>
+      </w:r>
+    </w:p>
+    <w:p/>
+    <w:p>
+      <w:r>
+        <w:t>Sub Add_EventDetail()</w:t>
+      </w:r>
+    </w:p>
+    <w:p/>
+    <w:p>
+      <w:r>
+        <w:t>Application.ScreenUpdating = 0</w:t>
+      </w:r>
+    </w:p>
+    <w:p/>
+    <w:p>
+      <w:r>
+        <w:t>Sheets("STM").Select</w:t>
+      </w:r>
+    </w:p>
+    <w:p>
+      <w:r>
+        <w:t>i = Range("A65535").End(xlUp).Row</w:t>
+      </w:r>
+    </w:p>
+    <w:p/>
+    <w:p>
+      <w:r>
+        <w:t>j = 2</w:t>
+      </w:r>
+    </w:p>
+    <w:p/>
+    <w:p>
+      <w:r>
+        <w:t>For k = 6 To i Step 4</w:t>
+      </w:r>
+    </w:p>
+    <w:p>
+      <w:r>
+        <w:t xml:space="preserve">    Sheets("Event").Cells(j, 1).Value = Sheets("STM").Cells(k, 1)</w:t>
+      </w:r>
+    </w:p>
+    <w:p>
+      <w:r>
+        <w:t xml:space="preserve">    Sheets("Event").Cells(j, 2).Value = Sheets("STM").Cells(k, 2)</w:t>
+      </w:r>
+    </w:p>
+    <w:p>
+      <w:r>
+        <w:t xml:space="preserve">    </w:t>
+      </w:r>
+    </w:p>
+    <w:p>
+      <w:r>
+        <w:t xml:space="preserve">    Cells(k, 1).Select</w:t>
+      </w:r>
+    </w:p>
+    <w:p>
+      <w:r>
+        <w:t xml:space="preserve">    ActiveSheet.Hyperlinks.Add Anchor:=Selection, Address:="", SubAddress:="Event!" &amp; Sheets("Event").Cells(j, 1).Address, TextToDisplay:=Cells(k, 1).Value</w:t>
+      </w:r>
+    </w:p>
+    <w:p>
+      <w:r>
+        <w:t xml:space="preserve">    j = j + 1</w:t>
+      </w:r>
+    </w:p>
+    <w:p>
+      <w:r>
+        <w:t>Next</w:t>
+      </w:r>
+    </w:p>
+    <w:p/>
+    <w:p>
+      <w:r>
+        <w:t>Call Add_GuardDetail</w:t>
+      </w:r>
+    </w:p>
+    <w:p>
+      <w:r>
+        <w:t>Call Add_ActionDetail</w:t>
+      </w:r>
+    </w:p>
+    <w:p/>
+    <w:p>
+      <w:r>
+        <w:t>Application.ScreenUpdating = 1</w:t>
+      </w:r>
+    </w:p>
+    <w:p/>
+    <w:p>
+      <w:r>
+        <w:t>End Sub</w:t>
+      </w:r>
+    </w:p>
+    <w:p/>
+    <w:p>
+      <w:r>
+        <w:t>Sub Add_Event()</w:t>
+      </w:r>
+    </w:p>
+    <w:p>
+      <w:r>
+        <w:t xml:space="preserve">    Application.ScreenUpdating = 0</w:t>
+      </w:r>
+    </w:p>
+    <w:p>
+      <w:r>
+        <w:t xml:space="preserve">    </w:t>
+      </w:r>
+    </w:p>
+    <w:p>
+      <w:r>
+        <w:t xml:space="preserve">    i = Range("A65535").End(xlUp).Row + 3</w:t>
+      </w:r>
+    </w:p>
+    <w:p>
+      <w:r>
+        <w:t xml:space="preserve">    j = Range("IV4").End(xlToLeft).Column</w:t>
+      </w:r>
+    </w:p>
+    <w:p>
+      <w:r>
+        <w:t xml:space="preserve">    </w:t>
+      </w:r>
+    </w:p>
+    <w:p>
+      <w:r>
+        <w:t xml:space="preserve">        </w:t>
+      </w:r>
+    </w:p>
+    <w:p>
+      <w:r>
+        <w:t xml:space="preserve">    If i &lt; 5 Then</w:t>
+      </w:r>
+    </w:p>
+    <w:p>
+      <w:r>
+        <w:t xml:space="preserve">         i = 5</w:t>
+      </w:r>
+    </w:p>
+    <w:p>
+      <w:r>
+        <w:t xml:space="preserve">         Cells(i + 1, 1).Value = "e" &amp; CStr(i - 5)</w:t>
+      </w:r>
+    </w:p>
+    <w:p>
+      <w:r>
+        <w:t xml:space="preserve">    End If</w:t>
+      </w:r>
+    </w:p>
+    <w:p>
+      <w:r>
+        <w:t xml:space="preserve">    </w:t>
+      </w:r>
+    </w:p>
+    <w:p>
+      <w:r>
+        <w:t xml:space="preserve">    Cells(i + 1, 1).Value = "e" &amp; CStr((i - 5) / 4)</w:t>
+      </w:r>
+    </w:p>
+    <w:p>
+      <w:r>
+        <w:t xml:space="preserve">    Union(Cells(i + 1, 1), Cells(i + 2, 1), Cells(i + 3, 1), Cells(i + 4, 1)).Select</w:t>
+      </w:r>
+    </w:p>
+    <w:p>
+      <w:r>
+        <w:t xml:space="preserve">        With Selection</w:t>
+      </w:r>
+    </w:p>
+    <w:p>
+      <w:r>
+        <w:t xml:space="preserve">        .HorizontalAlignment = xlCenter</w:t>
+      </w:r>
+    </w:p>
+    <w:p>
+      <w:r>
+        <w:t xml:space="preserve">        .VerticalAlignment = xlCenter</w:t>
+      </w:r>
+    </w:p>
+    <w:p>
+      <w:r>
+        <w:t xml:space="preserve">        .WrapText = False</w:t>
+      </w:r>
+    </w:p>
+    <w:p>
+      <w:r>
+        <w:t xml:space="preserve">        .Orientation = 0</w:t>
+      </w:r>
+    </w:p>
+    <w:p>
+      <w:r>
+        <w:t xml:space="preserve">        .AddIndent = False</w:t>
+      </w:r>
+    </w:p>
+    <w:p>
+      <w:r>
+        <w:t xml:space="preserve">        .IndentLevel = 0</w:t>
+      </w:r>
+    </w:p>
+    <w:p>
+      <w:r>
+        <w:t xml:space="preserve">        .ShrinkToFit = False</w:t>
+      </w:r>
+    </w:p>
+    <w:p>
+      <w:r>
+        <w:t xml:space="preserve">        .ReadingOrder = xlContext</w:t>
+      </w:r>
+    </w:p>
+    <w:p>
+      <w:r>
+        <w:t xml:space="preserve">        .MergeCells = False</w:t>
+      </w:r>
+    </w:p>
+    <w:p>
+      <w:r>
+        <w:t xml:space="preserve">    End With</w:t>
+      </w:r>
+    </w:p>
+    <w:p>
+      <w:r>
+        <w:t xml:space="preserve">    Selection.Merge</w:t>
+      </w:r>
+    </w:p>
+    <w:p>
+      <w:r>
+        <w:lastRenderedPageBreak/>
+        <w:t xml:space="preserve">    Selection.Borders(xlDiagonalDown).LineStyle = xlNone</w:t>
+      </w:r>
+    </w:p>
+    <w:p>
+      <w:r>
+        <w:t xml:space="preserve">    Selection.Borders(xlDiagonalUp).LineStyle = xlNone</w:t>
+      </w:r>
+    </w:p>
+    <w:p>
+      <w:r>
+        <w:t xml:space="preserve">    With Selection.Borders(xlEdgeLeft)</w:t>
+      </w:r>
+    </w:p>
+    <w:p>
+      <w:r>
+        <w:t xml:space="preserve">        .LineStyle = xlContinuous</w:t>
+      </w:r>
+    </w:p>
+    <w:p>
+      <w:r>
+        <w:t xml:space="preserve">        .ColorIndex = xlAutomatic</w:t>
+      </w:r>
+    </w:p>
+    <w:p>
+      <w:r>
+        <w:t xml:space="preserve">        .TintAndShade = 0</w:t>
+      </w:r>
+    </w:p>
+    <w:p>
+      <w:r>
+        <w:t xml:space="preserve">        .Weight = xlThin</w:t>
+      </w:r>
+    </w:p>
+    <w:p>
+      <w:r>
+        <w:t xml:space="preserve">    End With</w:t>
+      </w:r>
+    </w:p>
+    <w:p>
+      <w:r>
+        <w:t xml:space="preserve">    With Selection.Borders(xlEdgeTop)</w:t>
+      </w:r>
+    </w:p>
+    <w:p>
+      <w:r>
+        <w:t xml:space="preserve">        .LineStyle = xlContinuous</w:t>
+      </w:r>
+    </w:p>
+    <w:p>
+      <w:r>
+        <w:t xml:space="preserve">        .ColorIndex = xlAutomatic</w:t>
+      </w:r>
+    </w:p>
+    <w:p>
+      <w:r>
+        <w:t xml:space="preserve">        .TintAndShade = 0</w:t>
+      </w:r>
+    </w:p>
+    <w:p>
+      <w:r>
+        <w:t xml:space="preserve">        .Weight = xlThin</w:t>
+      </w:r>
+    </w:p>
+    <w:p>
+      <w:r>
+        <w:t xml:space="preserve">    End With</w:t>
+      </w:r>
+    </w:p>
+    <w:p>
+      <w:r>
+        <w:t xml:space="preserve">    With Selection.Borders(xlEdgeBottom)</w:t>
+      </w:r>
+    </w:p>
+    <w:p>
+      <w:r>
+        <w:t xml:space="preserve">        .LineStyle = xlContinuous</w:t>
+      </w:r>
+    </w:p>
+    <w:p>
+      <w:r>
+        <w:t xml:space="preserve">        .ColorIndex = xlAutomatic</w:t>
+      </w:r>
+    </w:p>
+    <w:p>
+      <w:r>
+        <w:t xml:space="preserve">        .TintAndShade = 0</w:t>
+      </w:r>
+    </w:p>
+    <w:p>
+      <w:r>
+        <w:t xml:space="preserve">        .Weight = xlThin</w:t>
+      </w:r>
+    </w:p>
+    <w:p>
+      <w:r>
+        <w:t xml:space="preserve">    End With</w:t>
+      </w:r>
+    </w:p>
+    <w:p>
+      <w:r>
+        <w:t xml:space="preserve">    With Selection.Borders(xlEdgeRight)</w:t>
+      </w:r>
+    </w:p>
+    <w:p>
+      <w:r>
+        <w:t xml:space="preserve">        .LineStyle = xlContinuous</w:t>
+      </w:r>
+    </w:p>
+    <w:p>
+      <w:r>
+        <w:t xml:space="preserve">        .ColorIndex = xlAutomatic</w:t>
+      </w:r>
+    </w:p>
+    <w:p>
+      <w:r>
+        <w:t xml:space="preserve">        .TintAndShade = 0</w:t>
+      </w:r>
+    </w:p>
+    <w:p>
+      <w:r>
+        <w:t xml:space="preserve">        .Weight = xlThin</w:t>
+      </w:r>
+    </w:p>
+    <w:p>
+      <w:r>
+        <w:t xml:space="preserve">    End With</w:t>
+      </w:r>
+    </w:p>
+    <w:p>
+      <w:r>
+        <w:t xml:space="preserve">    </w:t>
+      </w:r>
+    </w:p>
+    <w:p>
+      <w:r>
+        <w:t xml:space="preserve">    Cells(i + 1, 2).Value = "event"</w:t>
+      </w:r>
+    </w:p>
+    <w:p>
+      <w:r>
+        <w:t xml:space="preserve">    Union(Cells(i + 1, 2), Cells(i + 2, 2), Cells(i + 3, 2), Cells(i + 4, 2)).Select</w:t>
+      </w:r>
+    </w:p>
+    <w:p>
+      <w:r>
+        <w:t xml:space="preserve">        With Selection</w:t>
+      </w:r>
+    </w:p>
+    <w:p>
+      <w:r>
+        <w:t xml:space="preserve">        .HorizontalAlignment = xlCenter</w:t>
+      </w:r>
+    </w:p>
+    <w:p>
+      <w:r>
+        <w:t xml:space="preserve">        .VerticalAlignment = xlCenter</w:t>
+      </w:r>
+    </w:p>
+    <w:p>
+      <w:r>
+        <w:t xml:space="preserve">        .WrapText = False</w:t>
+      </w:r>
+    </w:p>
+    <w:p>
+      <w:r>
+        <w:t xml:space="preserve">        .Orientation = 0</w:t>
+      </w:r>
+    </w:p>
+    <w:p>
+      <w:r>
+        <w:t xml:space="preserve">        .AddIndent = False</w:t>
+      </w:r>
+    </w:p>
+    <w:p>
+      <w:r>
+        <w:t xml:space="preserve">        .IndentLevel = 0</w:t>
+      </w:r>
+    </w:p>
+    <w:p>
+      <w:r>
+        <w:t xml:space="preserve">        .ShrinkToFit = False</w:t>
+      </w:r>
+    </w:p>
+    <w:p>
+      <w:r>
+        <w:t xml:space="preserve">        .ReadingOrder = xlContext</w:t>
+      </w:r>
+    </w:p>
+    <w:p>
+      <w:r>
+        <w:t xml:space="preserve">        .MergeCells = False</w:t>
+      </w:r>
+    </w:p>
+    <w:p>
+      <w:r>
+        <w:t xml:space="preserve">    End With</w:t>
+      </w:r>
+    </w:p>
+    <w:p>
+      <w:r>
+        <w:t xml:space="preserve">    Selection.Merge</w:t>
+      </w:r>
+    </w:p>
+    <w:p>
+      <w:r>
+        <w:t xml:space="preserve">    Selection.Borders(xlDiagonalDown).LineStyle = xlNone</w:t>
+      </w:r>
+    </w:p>
+    <w:p>
+      <w:r>
+        <w:t xml:space="preserve">    Selection.Borders(xlDiagonalUp).LineStyle = xlNone</w:t>
+      </w:r>
+    </w:p>
+    <w:p>
+      <w:r>
+        <w:t xml:space="preserve">    With Selection.Borders(xlEdgeLeft)</w:t>
+      </w:r>
+    </w:p>
+    <w:p>
+      <w:r>
+        <w:lastRenderedPageBreak/>
+        <w:t xml:space="preserve">        .LineStyle = xlContinuous</w:t>
+      </w:r>
+    </w:p>
+    <w:p>
+      <w:r>
+        <w:t xml:space="preserve">        .ColorIndex = xlAutomatic</w:t>
+      </w:r>
+    </w:p>
+    <w:p>
+      <w:r>
+        <w:t xml:space="preserve">        .TintAndShade = 0</w:t>
+      </w:r>
+    </w:p>
+    <w:p>
+      <w:r>
+        <w:t xml:space="preserve">        .Weight = xlThin</w:t>
+      </w:r>
+    </w:p>
+    <w:p>
+      <w:r>
+        <w:t xml:space="preserve">    End With</w:t>
+      </w:r>
+    </w:p>
+    <w:p>
+      <w:r>
+        <w:t xml:space="preserve">    With Selection.Borders(xlEdgeTop)</w:t>
+      </w:r>
+    </w:p>
+    <w:p>
+      <w:r>
+        <w:t xml:space="preserve">        .LineStyle = xlContinuous</w:t>
+      </w:r>
+    </w:p>
+    <w:p>
+      <w:r>
+        <w:t xml:space="preserve">        .ColorIndex = xlAutomatic</w:t>
+      </w:r>
+    </w:p>
+    <w:p>
+      <w:r>
+        <w:t xml:space="preserve">        .TintAndShade = 0</w:t>
+      </w:r>
+    </w:p>
+    <w:p>
+      <w:r>
+        <w:t xml:space="preserve">        .Weight = xlThin</w:t>
+      </w:r>
+    </w:p>
+    <w:p>
+      <w:r>
+        <w:t xml:space="preserve">    End With</w:t>
+      </w:r>
+    </w:p>
+    <w:p>
+      <w:r>
+        <w:t xml:space="preserve">    With Selection.Borders(xlEdgeBottom)</w:t>
+      </w:r>
+    </w:p>
+    <w:p>
+      <w:r>
+        <w:t xml:space="preserve">        .LineStyle = xlContinuous</w:t>
+      </w:r>
+    </w:p>
+    <w:p>
+      <w:r>
+        <w:t xml:space="preserve">        .ColorIndex = xlAutomatic</w:t>
+      </w:r>
+    </w:p>
+    <w:p>
+      <w:r>
+        <w:t xml:space="preserve">        .TintAndShade = 0</w:t>
+      </w:r>
+    </w:p>
+    <w:p>
+      <w:r>
+        <w:t xml:space="preserve">        .Weight = xlThin</w:t>
+      </w:r>
+    </w:p>
+    <w:p>
+      <w:r>
+        <w:t xml:space="preserve">    End With</w:t>
+      </w:r>
+    </w:p>
+    <w:p>
+      <w:r>
+        <w:t xml:space="preserve">    With Selection.Borders(xlEdgeRight)</w:t>
+      </w:r>
+    </w:p>
+    <w:p>
+      <w:r>
+        <w:t xml:space="preserve">        .LineStyle = xlContinuous</w:t>
+      </w:r>
+    </w:p>
+    <w:p>
+      <w:r>
+        <w:t xml:space="preserve">        .ColorIndex = xlAutomatic</w:t>
+      </w:r>
+    </w:p>
+    <w:p>
+      <w:r>
+        <w:t xml:space="preserve">        .TintAndShade = 0</w:t>
+      </w:r>
+    </w:p>
+    <w:p>
+      <w:r>
+        <w:t xml:space="preserve">        .Weight = xlThin</w:t>
+      </w:r>
+    </w:p>
+    <w:p>
+      <w:r>
+        <w:t xml:space="preserve">    End With</w:t>
+      </w:r>
+    </w:p>
+    <w:p/>
+    <w:p>
+      <w:r>
+        <w:t xml:space="preserve">    </w:t>
+      </w:r>
+    </w:p>
+    <w:p>
+      <w:r>
+        <w:t xml:space="preserve">    </w:t>
+      </w:r>
+    </w:p>
+    <w:p>
+      <w:r>
+        <w:t xml:space="preserve">    For k = 3 To j</w:t>
+      </w:r>
+    </w:p>
+    <w:p>
+      <w:r>
+        <w:t xml:space="preserve">        Cells(i + 1, k).Value = "Rule Name"</w:t>
+      </w:r>
+    </w:p>
+    <w:p>
+      <w:r>
+        <w:t xml:space="preserve">        Cells(i + 1, k).Select</w:t>
+      </w:r>
+    </w:p>
+    <w:p>
+      <w:r>
+        <w:t xml:space="preserve">        With Selection</w:t>
+      </w:r>
+    </w:p>
+    <w:p>
+      <w:r>
+        <w:t xml:space="preserve">            .HorizontalAlignment = xlCenter</w:t>
+      </w:r>
+    </w:p>
+    <w:p>
+      <w:r>
+        <w:t xml:space="preserve">            .VerticalAlignment = xlCenter</w:t>
+      </w:r>
+    </w:p>
+    <w:p>
+      <w:r>
+        <w:t xml:space="preserve">            .WrapText = False</w:t>
+      </w:r>
+    </w:p>
+    <w:p>
+      <w:r>
+        <w:t xml:space="preserve">            .Orientation = 0</w:t>
+      </w:r>
+    </w:p>
+    <w:p>
+      <w:r>
+        <w:t xml:space="preserve">            .AddIndent = False</w:t>
+      </w:r>
+    </w:p>
+    <w:p>
+      <w:r>
+        <w:t xml:space="preserve">            .IndentLevel = 0</w:t>
+      </w:r>
+    </w:p>
+    <w:p>
+      <w:r>
+        <w:t xml:space="preserve">            .ShrinkToFit = False</w:t>
+      </w:r>
+    </w:p>
+    <w:p>
+      <w:r>
+        <w:t xml:space="preserve">            .ReadingOrder = xlContext</w:t>
+      </w:r>
+    </w:p>
+    <w:p>
+      <w:r>
+        <w:t xml:space="preserve">            .MergeCells = False</w:t>
+      </w:r>
+    </w:p>
+    <w:p>
+      <w:r>
+        <w:t xml:space="preserve">        End With</w:t>
+      </w:r>
+    </w:p>
+    <w:p>
+      <w:r>
+        <w:t xml:space="preserve">        With Selection.Interior</w:t>
+      </w:r>
+    </w:p>
+    <w:p>
+      <w:r>
+        <w:t xml:space="preserve">            .Pattern = xlSolid</w:t>
+      </w:r>
+    </w:p>
+    <w:p>
+      <w:r>
+        <w:t xml:space="preserve">            .PatternColorIndex = xlAutomatic</w:t>
+      </w:r>
+    </w:p>
+    <w:p>
+      <w:r>
+        <w:t xml:space="preserve">            .ThemeColor = xlThemeColorAccent1</w:t>
+      </w:r>
+    </w:p>
+    <w:p>
+      <w:r>
+        <w:lastRenderedPageBreak/>
+        <w:t xml:space="preserve">            .TintAndShade = 0.799981688894314</w:t>
+      </w:r>
+    </w:p>
+    <w:p>
+      <w:r>
+        <w:t xml:space="preserve">            .PatternTintAndShade = 0</w:t>
+      </w:r>
+    </w:p>
+    <w:p>
+      <w:r>
+        <w:t xml:space="preserve">        End With</w:t>
+      </w:r>
+    </w:p>
+    <w:p>
+      <w:r>
+        <w:t xml:space="preserve">        Cells(i + 2, k).Value = "guard"</w:t>
+      </w:r>
+    </w:p>
+    <w:p>
+      <w:r>
+        <w:t xml:space="preserve">        Cells(i + 2, k).Select</w:t>
+      </w:r>
+    </w:p>
+    <w:p>
+      <w:r>
+        <w:t xml:space="preserve">        With Selection</w:t>
+      </w:r>
+    </w:p>
+    <w:p>
+      <w:r>
+        <w:t xml:space="preserve">            .HorizontalAlignment = xlCenter</w:t>
+      </w:r>
+    </w:p>
+    <w:p>
+      <w:r>
+        <w:t xml:space="preserve">            .VerticalAlignment = xlCenter</w:t>
+      </w:r>
+    </w:p>
+    <w:p>
+      <w:r>
+        <w:t xml:space="preserve">            .WrapText = False</w:t>
+      </w:r>
+    </w:p>
+    <w:p>
+      <w:r>
+        <w:t xml:space="preserve">            .Orientation = 0</w:t>
+      </w:r>
+    </w:p>
+    <w:p>
+      <w:r>
+        <w:t xml:space="preserve">            .AddIndent = False</w:t>
+      </w:r>
+    </w:p>
+    <w:p>
+      <w:r>
+        <w:t xml:space="preserve">            .IndentLevel = 0</w:t>
+      </w:r>
+    </w:p>
+    <w:p>
+      <w:r>
+        <w:t xml:space="preserve">            .ShrinkToFit = False</w:t>
+      </w:r>
+    </w:p>
+    <w:p>
+      <w:r>
+        <w:t xml:space="preserve">            .ReadingOrder = xlContext</w:t>
+      </w:r>
+    </w:p>
+    <w:p>
+      <w:r>
+        <w:t xml:space="preserve">            .MergeCells = False</w:t>
+      </w:r>
+    </w:p>
+    <w:p>
+      <w:r>
+        <w:t xml:space="preserve">        End With</w:t>
+      </w:r>
+    </w:p>
+    <w:p>
+      <w:r>
+        <w:t xml:space="preserve">        With Selection.Interior</w:t>
+      </w:r>
+    </w:p>
+    <w:p>
+      <w:r>
+        <w:t xml:space="preserve">            .Pattern = xlSolid</w:t>
+      </w:r>
+    </w:p>
+    <w:p>
+      <w:r>
+        <w:t xml:space="preserve">            .PatternColorIndex = xlAutomatic</w:t>
+      </w:r>
+    </w:p>
+    <w:p>
+      <w:r>
+        <w:t xml:space="preserve">            .ThemeColor = xlThemeColorAccent5</w:t>
+      </w:r>
+    </w:p>
+    <w:p>
+      <w:r>
+        <w:t xml:space="preserve">            .TintAndShade = 0.799981688894314</w:t>
+      </w:r>
+    </w:p>
+    <w:p>
+      <w:r>
+        <w:t xml:space="preserve">            .PatternTintAndShade = 0</w:t>
+      </w:r>
+    </w:p>
+    <w:p>
+      <w:r>
+        <w:t xml:space="preserve">        End With</w:t>
+      </w:r>
+    </w:p>
+    <w:p>
+      <w:r>
+        <w:t xml:space="preserve">        Cells(i + 3, k).Value = "action"</w:t>
+      </w:r>
+    </w:p>
+    <w:p>
+      <w:r>
+        <w:t xml:space="preserve">        Cells(i + 3, k).Select</w:t>
+      </w:r>
+    </w:p>
+    <w:p>
+      <w:r>
+        <w:t xml:space="preserve">        With Selection</w:t>
+      </w:r>
+    </w:p>
+    <w:p>
+      <w:r>
+        <w:t xml:space="preserve">            .HorizontalAlignment = xlCenter</w:t>
+      </w:r>
+    </w:p>
+    <w:p>
+      <w:r>
+        <w:t xml:space="preserve">            .VerticalAlignment = xlCenter</w:t>
+      </w:r>
+    </w:p>
+    <w:p>
+      <w:r>
+        <w:t xml:space="preserve">            .WrapText = False</w:t>
+      </w:r>
+    </w:p>
+    <w:p>
+      <w:r>
+        <w:t xml:space="preserve">            .Orientation = 0</w:t>
+      </w:r>
+    </w:p>
+    <w:p>
+      <w:r>
+        <w:t xml:space="preserve">            .AddIndent = False</w:t>
+      </w:r>
+    </w:p>
+    <w:p>
+      <w:r>
+        <w:t xml:space="preserve">            .IndentLevel = 0</w:t>
+      </w:r>
+    </w:p>
+    <w:p>
+      <w:r>
+        <w:t xml:space="preserve">            .ShrinkToFit = False</w:t>
+      </w:r>
+    </w:p>
+    <w:p>
+      <w:r>
+        <w:t xml:space="preserve">            .ReadingOrder = xlContext</w:t>
+      </w:r>
+    </w:p>
+    <w:p>
+      <w:r>
+        <w:t xml:space="preserve">            .MergeCells = False</w:t>
+      </w:r>
+    </w:p>
+    <w:p>
+      <w:r>
+        <w:t xml:space="preserve">        End With</w:t>
+      </w:r>
+    </w:p>
+    <w:p>
+      <w:r>
+        <w:t xml:space="preserve">        With Selection.Interior</w:t>
+      </w:r>
+    </w:p>
+    <w:p>
+      <w:r>
+        <w:t xml:space="preserve">            .Pattern = xlSolid</w:t>
+      </w:r>
+    </w:p>
+    <w:p>
+      <w:r>
+        <w:t xml:space="preserve">            .PatternColorIndex = xlAutomatic</w:t>
+      </w:r>
+    </w:p>
+    <w:p>
+      <w:r>
+        <w:t xml:space="preserve">            .ThemeColor = xlThemeColorAccent2</w:t>
+      </w:r>
+    </w:p>
+    <w:p>
+      <w:r>
+        <w:t xml:space="preserve">            .TintAndShade = 0.799981688894314</w:t>
+      </w:r>
+    </w:p>
+    <w:p>
+      <w:r>
+        <w:t xml:space="preserve">            .PatternTintAndShade = 0</w:t>
+      </w:r>
+    </w:p>
+    <w:p>
+      <w:r>
+        <w:t xml:space="preserve">        End With</w:t>
+      </w:r>
+    </w:p>
+    <w:p>
+      <w:r>
+        <w:t xml:space="preserve">        </w:t>
+      </w:r>
+    </w:p>
+    <w:p>
+      <w:r>
+        <w:lastRenderedPageBreak/>
+        <w:t xml:space="preserve">        Cells(i + 4, k).Value = "S0"</w:t>
+      </w:r>
+    </w:p>
+    <w:p>
+      <w:r>
+        <w:t xml:space="preserve">        Cells(i + 4, k).Select</w:t>
+      </w:r>
+    </w:p>
+    <w:p>
+      <w:r>
+        <w:t xml:space="preserve">        With Selection</w:t>
+      </w:r>
+    </w:p>
+    <w:p>
+      <w:r>
+        <w:t xml:space="preserve">            .HorizontalAlignment = xlCenter</w:t>
+      </w:r>
+    </w:p>
+    <w:p>
+      <w:r>
+        <w:t xml:space="preserve">            .VerticalAlignment = xlCenter</w:t>
+      </w:r>
+    </w:p>
+    <w:p>
+      <w:r>
+        <w:t xml:space="preserve">            .WrapText = False</w:t>
+      </w:r>
+    </w:p>
+    <w:p>
+      <w:r>
+        <w:t xml:space="preserve">            .Orientation = 0</w:t>
+      </w:r>
+    </w:p>
+    <w:p>
+      <w:r>
+        <w:t xml:space="preserve">            .AddIndent = False</w:t>
+      </w:r>
+    </w:p>
+    <w:p>
+      <w:r>
+        <w:t xml:space="preserve">            .IndentLevel = 0</w:t>
+      </w:r>
+    </w:p>
+    <w:p>
+      <w:r>
+        <w:t xml:space="preserve">            .ShrinkToFit = False</w:t>
+      </w:r>
+    </w:p>
+    <w:p>
+      <w:r>
+        <w:t xml:space="preserve">            .ReadingOrder = xlContext</w:t>
+      </w:r>
+    </w:p>
+    <w:p>
+      <w:r>
+        <w:t xml:space="preserve">            .MergeCells = False</w:t>
+      </w:r>
+    </w:p>
+    <w:p>
+      <w:r>
+        <w:t xml:space="preserve">        End With</w:t>
+      </w:r>
+    </w:p>
+    <w:p>
+      <w:r>
+        <w:t xml:space="preserve">        With Selection.Interior</w:t>
+      </w:r>
+    </w:p>
+    <w:p>
+      <w:r>
+        <w:t xml:space="preserve">            .Pattern = xlSolid</w:t>
+      </w:r>
+    </w:p>
+    <w:p>
+      <w:r>
+        <w:t xml:space="preserve">            .PatternColorIndex = xlAutomatic</w:t>
+      </w:r>
+    </w:p>
+    <w:p>
+      <w:r>
+        <w:t xml:space="preserve">            .ThemeColor = xlThemeColorAccent3</w:t>
+      </w:r>
+    </w:p>
+    <w:p>
+      <w:r>
+        <w:t xml:space="preserve">            .TintAndShade = 0.799981688894314</w:t>
+      </w:r>
+    </w:p>
+    <w:p>
+      <w:r>
+        <w:t xml:space="preserve">            .PatternTintAndShade = 0</w:t>
+      </w:r>
+    </w:p>
+    <w:p>
+      <w:r>
+        <w:t xml:space="preserve">        End With</w:t>
+      </w:r>
+    </w:p>
+    <w:p>
+      <w:r>
+        <w:t xml:space="preserve">        </w:t>
+      </w:r>
+    </w:p>
+    <w:p>
+      <w:r>
+        <w:t xml:space="preserve">        Union(Cells(i + 1, k), Cells(i + 2, k), Cells(i + 3, k), Cells(i + 4, k)).Select</w:t>
+      </w:r>
+    </w:p>
+    <w:p/>
+    <w:p>
+      <w:r>
+        <w:t xml:space="preserve">        Selection.Borders(xlDiagonalDown).LineStyle = xlNone</w:t>
+      </w:r>
+    </w:p>
+    <w:p>
+      <w:r>
+        <w:t xml:space="preserve">        Selection.Borders(xlDiagonalUp).LineStyle = xlNone</w:t>
+      </w:r>
+    </w:p>
+    <w:p>
+      <w:r>
+        <w:t xml:space="preserve">        With Selection.Borders(xlEdgeLeft)</w:t>
+      </w:r>
+    </w:p>
+    <w:p>
+      <w:r>
+        <w:t xml:space="preserve">            .LineStyle = xlContinuous</w:t>
+      </w:r>
+    </w:p>
+    <w:p>
+      <w:r>
+        <w:t xml:space="preserve">            .ColorIndex = xlAutomatic</w:t>
+      </w:r>
+    </w:p>
+    <w:p>
+      <w:r>
+        <w:t xml:space="preserve">            .TintAndShade = 0</w:t>
+      </w:r>
+    </w:p>
+    <w:p>
+      <w:r>
+        <w:t xml:space="preserve">            .Weight = xlMedium</w:t>
+      </w:r>
+    </w:p>
+    <w:p>
+      <w:r>
+        <w:t xml:space="preserve">        End With</w:t>
+      </w:r>
+    </w:p>
+    <w:p>
+      <w:r>
+        <w:t xml:space="preserve">        With Selection.Borders(xlEdgeTop)</w:t>
+      </w:r>
+    </w:p>
+    <w:p>
+      <w:r>
+        <w:t xml:space="preserve">            .LineStyle = xlContinuous</w:t>
+      </w:r>
+    </w:p>
+    <w:p>
+      <w:r>
+        <w:t xml:space="preserve">            .ColorIndex = xlAutomatic</w:t>
+      </w:r>
+    </w:p>
+    <w:p>
+      <w:r>
+        <w:t xml:space="preserve">            .TintAndShade = 0</w:t>
+      </w:r>
+    </w:p>
+    <w:p>
+      <w:r>
+        <w:t xml:space="preserve">            .Weight = xlMedium</w:t>
+      </w:r>
+    </w:p>
+    <w:p>
+      <w:r>
+        <w:t xml:space="preserve">        End With</w:t>
+      </w:r>
+    </w:p>
+    <w:p>
+      <w:r>
+        <w:t xml:space="preserve">        With Selection.Borders(xlEdgeBottom)</w:t>
+      </w:r>
+    </w:p>
+    <w:p>
+      <w:r>
+        <w:t xml:space="preserve">            .LineStyle = xlContinuous</w:t>
+      </w:r>
+    </w:p>
+    <w:p>
+      <w:r>
+        <w:t xml:space="preserve">            .ColorIndex = xlAutomatic</w:t>
+      </w:r>
+    </w:p>
+    <w:p>
+      <w:r>
+        <w:t xml:space="preserve">            .TintAndShade = 0</w:t>
+      </w:r>
+    </w:p>
+    <w:p>
+      <w:r>
+        <w:t xml:space="preserve">            .Weight = xlMedium</w:t>
+      </w:r>
+    </w:p>
+    <w:p>
+      <w:r>
+        <w:t xml:space="preserve">        End With</w:t>
+      </w:r>
+    </w:p>
+    <w:p>
+      <w:r>
+        <w:t xml:space="preserve">        With Selection.Borders(xlEdgeRight)</w:t>
+      </w:r>
+    </w:p>
+    <w:p>
+      <w:r>
+        <w:lastRenderedPageBreak/>
+        <w:t xml:space="preserve">            .LineStyle = xlContinuous</w:t>
+      </w:r>
+    </w:p>
+    <w:p>
+      <w:r>
+        <w:t xml:space="preserve">            .ColorIndex = xlAutomatic</w:t>
+      </w:r>
+    </w:p>
+    <w:p>
+      <w:r>
+        <w:t xml:space="preserve">            .TintAndShade = 0</w:t>
+      </w:r>
+    </w:p>
+    <w:p>
+      <w:r>
+        <w:t xml:space="preserve">            .Weight = xlMedium</w:t>
+      </w:r>
+    </w:p>
+    <w:p>
+      <w:r>
+        <w:t xml:space="preserve">        End With</w:t>
+      </w:r>
+    </w:p>
+    <w:p>
+      <w:r>
+        <w:t xml:space="preserve">        Selection.Borders(xlInsideVertical).LineStyle = xlNone</w:t>
+      </w:r>
+    </w:p>
+    <w:p>
+      <w:r>
+        <w:t xml:space="preserve">        With Selection.Borders(xlInsideHorizontal)</w:t>
+      </w:r>
+    </w:p>
+    <w:p>
+      <w:r>
+        <w:t xml:space="preserve">            .LineStyle = xlContinuous</w:t>
+      </w:r>
+    </w:p>
+    <w:p>
+      <w:r>
+        <w:t xml:space="preserve">            .ColorIndex = xlAutomatic</w:t>
+      </w:r>
+    </w:p>
+    <w:p>
+      <w:r>
+        <w:t xml:space="preserve">            .TintAndShade = 0</w:t>
+      </w:r>
+    </w:p>
+    <w:p>
+      <w:r>
+        <w:t xml:space="preserve">            .Weight = xlThin</w:t>
+      </w:r>
+    </w:p>
+    <w:p>
+      <w:r>
+        <w:t xml:space="preserve">        End With</w:t>
+      </w:r>
+    </w:p>
+    <w:p/>
+    <w:p>
+      <w:r>
+        <w:t xml:space="preserve">    Next</w:t>
+      </w:r>
+    </w:p>
+    <w:p/>
+    <w:p>
+      <w:r>
+        <w:t xml:space="preserve">    Application.ScreenUpdating = 1</w:t>
+      </w:r>
+    </w:p>
+    <w:p/>
+    <w:p>
+      <w:r>
+        <w:t>End Sub</w:t>
+      </w:r>
+    </w:p>
+    <w:p>
+      <w:r>
+        <w:t>Sub Add_State()</w:t>
+      </w:r>
+    </w:p>
+    <w:p>
+      <w:r>
+        <w:t xml:space="preserve">    </w:t>
+      </w:r>
+    </w:p>
+    <w:p>
+      <w:r>
+        <w:t xml:space="preserve">    Application.ScreenUpdating = 0</w:t>
+      </w:r>
+    </w:p>
+    <w:p>
+      <w:r>
+        <w:t xml:space="preserve">    i = Range("A65535").End(xlUp).Row</w:t>
+      </w:r>
+    </w:p>
+    <w:p>
+      <w:r>
+        <w:t xml:space="preserve">    j = Range("IV4").End(xlToLeft).Column</w:t>
+      </w:r>
+    </w:p>
+    <w:p>
+      <w:r>
+        <w:t xml:space="preserve">    'MsgBox i</w:t>
+      </w:r>
+    </w:p>
+    <w:p>
+      <w:r>
+        <w:t xml:space="preserve">    'MsgBox j</w:t>
+      </w:r>
+    </w:p>
+    <w:p>
+      <w:r>
+        <w:t xml:space="preserve">    </w:t>
+      </w:r>
+    </w:p>
+    <w:p>
+      <w:r>
+        <w:t xml:space="preserve">    start_column = 3</w:t>
+      </w:r>
+    </w:p>
+    <w:p>
+      <w:r>
+        <w:t xml:space="preserve">    start_row = 4</w:t>
+      </w:r>
+    </w:p>
+    <w:p>
+      <w:r>
+        <w:t xml:space="preserve">    </w:t>
+      </w:r>
+    </w:p>
+    <w:p>
+      <w:r>
+        <w:t xml:space="preserve">    If j = 1 Then</w:t>
+      </w:r>
+    </w:p>
+    <w:p>
+      <w:r>
+        <w:t xml:space="preserve">        Cells(start_row, start_column).Value = "S0"</w:t>
+      </w:r>
+    </w:p>
+    <w:p>
+      <w:r>
+        <w:t xml:space="preserve">        j = start_column - 1</w:t>
+      </w:r>
+    </w:p>
+    <w:p>
+      <w:r>
+        <w:t xml:space="preserve">    Else</w:t>
+      </w:r>
+    </w:p>
+    <w:p>
+      <w:r>
+        <w:t xml:space="preserve">        Cells(start_row, j + 1).Value = "S" &amp; Right(Cells(start_row, j), Len(Cells(start_row, j)) - 1) + 1</w:t>
+      </w:r>
+    </w:p>
+    <w:p>
+      <w:r>
+        <w:t xml:space="preserve">    End If</w:t>
+      </w:r>
+    </w:p>
+    <w:p>
+      <w:r>
+        <w:t xml:space="preserve">    </w:t>
+      </w:r>
+    </w:p>
+    <w:p>
+      <w:pPr>
+        <w:rPr>
+          <w:rFonts w:hint="eastAsia"/>
+        </w:rPr>
+      </w:pPr>
+      <w:r>
         <w:rPr>
           <w:rFonts w:hint="eastAsia"/>
         </w:rPr>
@@ -2072,6 +4600,7 @@
     </w:p>
     <w:p>
       <w:r>
+        <w:lastRenderedPageBreak/>
         <w:t xml:space="preserve">        .VerticalAlignment = xlCenter</w:t>
       </w:r>
     </w:p>
@@ -2207,92 +4736,92 @@
     </w:p>
     <w:p>
       <w:r>
+        <w:t xml:space="preserve">        .Weight = xlMedium</w:t>
+      </w:r>
+    </w:p>
+    <w:p>
+      <w:r>
+        <w:t xml:space="preserve">    End With</w:t>
+      </w:r>
+    </w:p>
+    <w:p>
+      <w:r>
+        <w:t xml:space="preserve">    With Selection.Borders(xlEdgeRight)</w:t>
+      </w:r>
+    </w:p>
+    <w:p>
+      <w:r>
+        <w:t xml:space="preserve">        .LineStyle = xlContinuous</w:t>
+      </w:r>
+    </w:p>
+    <w:p>
+      <w:r>
+        <w:t xml:space="preserve">        .ColorIndex = xlAutomatic</w:t>
+      </w:r>
+    </w:p>
+    <w:p>
+      <w:r>
+        <w:t xml:space="preserve">        .TintAndShade = 0</w:t>
+      </w:r>
+    </w:p>
+    <w:p>
+      <w:r>
+        <w:t xml:space="preserve">        .Weight = xlMedium</w:t>
+      </w:r>
+    </w:p>
+    <w:p>
+      <w:r>
+        <w:t xml:space="preserve">    End With</w:t>
+      </w:r>
+    </w:p>
+    <w:p>
+      <w:r>
+        <w:t xml:space="preserve">    Selection.Borders(xlInsideVertical).LineStyle = xlNone</w:t>
+      </w:r>
+    </w:p>
+    <w:p>
+      <w:r>
+        <w:t xml:space="preserve">    With Selection.Borders(xlInsideHorizontal)</w:t>
+      </w:r>
+    </w:p>
+    <w:p>
+      <w:r>
+        <w:t xml:space="preserve">        .LineStyle = xlContinuous</w:t>
+      </w:r>
+    </w:p>
+    <w:p>
+      <w:r>
+        <w:t xml:space="preserve">        .ColorIndex = xlAutomatic</w:t>
+      </w:r>
+    </w:p>
+    <w:p>
+      <w:r>
+        <w:t xml:space="preserve">        .TintAndShade = 0</w:t>
+      </w:r>
+    </w:p>
+    <w:p>
+      <w:r>
+        <w:t xml:space="preserve">        .Weight = xlThin</w:t>
+      </w:r>
+    </w:p>
+    <w:p>
+      <w:r>
+        <w:t xml:space="preserve">    End With</w:t>
+      </w:r>
+    </w:p>
+    <w:p>
+      <w:r>
+        <w:t xml:space="preserve">    With Selection.Interior</w:t>
+      </w:r>
+    </w:p>
+    <w:p>
+      <w:r>
+        <w:t xml:space="preserve">        .Pattern = xlSolid</w:t>
+      </w:r>
+    </w:p>
+    <w:p>
+      <w:r>
         <w:lastRenderedPageBreak/>
-        <w:t xml:space="preserve">        .Weight = xlMedium</w:t>
-      </w:r>
-    </w:p>
-    <w:p>
-      <w:r>
-        <w:t xml:space="preserve">    End With</w:t>
-      </w:r>
-    </w:p>
-    <w:p>
-      <w:r>
-        <w:t xml:space="preserve">    With Selection.Borders(xlEdgeRight)</w:t>
-      </w:r>
-    </w:p>
-    <w:p>
-      <w:r>
-        <w:t xml:space="preserve">        .LineStyle = xlContinuous</w:t>
-      </w:r>
-    </w:p>
-    <w:p>
-      <w:r>
-        <w:t xml:space="preserve">        .ColorIndex = xlAutomatic</w:t>
-      </w:r>
-    </w:p>
-    <w:p>
-      <w:r>
-        <w:t xml:space="preserve">        .TintAndShade = 0</w:t>
-      </w:r>
-    </w:p>
-    <w:p>
-      <w:r>
-        <w:t xml:space="preserve">        .Weight = xlMedium</w:t>
-      </w:r>
-    </w:p>
-    <w:p>
-      <w:r>
-        <w:t xml:space="preserve">    End With</w:t>
-      </w:r>
-    </w:p>
-    <w:p>
-      <w:r>
-        <w:t xml:space="preserve">    Selection.Borders(xlInsideVertical).LineStyle = xlNone</w:t>
-      </w:r>
-    </w:p>
-    <w:p>
-      <w:r>
-        <w:t xml:space="preserve">    With Selection.Borders(xlInsideHorizontal)</w:t>
-      </w:r>
-    </w:p>
-    <w:p>
-      <w:r>
-        <w:t xml:space="preserve">        .LineStyle = xlContinuous</w:t>
-      </w:r>
-    </w:p>
-    <w:p>
-      <w:r>
-        <w:t xml:space="preserve">        .ColorIndex = xlAutomatic</w:t>
-      </w:r>
-    </w:p>
-    <w:p>
-      <w:r>
-        <w:t xml:space="preserve">        .TintAndShade = 0</w:t>
-      </w:r>
-    </w:p>
-    <w:p>
-      <w:r>
-        <w:t xml:space="preserve">        .Weight = xlThin</w:t>
-      </w:r>
-    </w:p>
-    <w:p>
-      <w:r>
-        <w:t xml:space="preserve">    End With</w:t>
-      </w:r>
-    </w:p>
-    <w:p>
-      <w:r>
-        <w:t xml:space="preserve">    With Selection.Interior</w:t>
-      </w:r>
-    </w:p>
-    <w:p>
-      <w:r>
-        <w:t xml:space="preserve">        .Pattern = xlSolid</w:t>
-      </w:r>
-    </w:p>
-    <w:p>
-      <w:r>
         <w:t xml:space="preserve">        .PatternColorIndex = xlAutomatic</w:t>
       </w:r>
     </w:p>

</xml_diff>